<commit_message>
correction mineure sur les ingmae clue + modification mineur sur les templates word
</commit_message>
<xml_diff>
--- a/web-app/publication/DEFAULT.docx
+++ b/web-app/publication/DEFAULT.docx
@@ -3,6 +3,9 @@
 <w:document xmlns:wpc="http://schemas.microsoft.com/office/word/2010/wordprocessingCanvas" xmlns:mc="http://schemas.openxmlformats.org/markup-compatibility/2006" xmlns:o="urn:schemas-microsoft-com:office:office" xmlns:r="http://schemas.openxmlformats.org/officeDocument/2006/relationships" xmlns:m="http://schemas.openxmlformats.org/officeDocument/2006/math" xmlns:v="urn:schemas-microsoft-com:vml" xmlns:wp14="http://schemas.microsoft.com/office/word/2010/wordprocessingDrawing" xmlns:wp="http://schemas.openxmlformats.org/drawingml/2006/wordprocessingDrawing" xmlns:w10="urn:schemas-microsoft-com:office:word" xmlns:w="http://schemas.openxmlformats.org/wordprocessingml/2006/main" xmlns:w14="http://schemas.microsoft.com/office/word/2010/wordml" xmlns:w15="http://schemas.microsoft.com/office/word/2012/wordml" xmlns:wpg="http://schemas.microsoft.com/office/word/2010/wordprocessingGroup" xmlns:wpi="http://schemas.microsoft.com/office/word/2010/wordprocessingInk" xmlns:wne="http://schemas.microsoft.com/office/word/2006/wordml" xmlns:wps="http://schemas.microsoft.com/office/word/2010/wordprocessingShape" mc:Ignorable="w14 w15 wp14">
   <w:body>
     <w:p>
+      <w:pPr>
+        <w:pStyle w:val="contentIC"/>
+      </w:pPr>
       <w:bookmarkStart w:id="0" w:name="_GoBack"/>
       <w:bookmarkEnd w:id="0"/>
     </w:p>
@@ -950,6 +953,58 @@
       <w:lang w:val="fr-FR"/>
     </w:rPr>
   </w:style>
+  <w:style w:type="paragraph" w:customStyle="1" w:styleId="titleIC">
+    <w:name w:val="titleIC"/>
+    <w:basedOn w:val="Normal"/>
+    <w:next w:val="contentIC"/>
+    <w:link w:val="titleICCar"/>
+    <w:qFormat/>
+    <w:rsid w:val="00AC3FAF"/>
+    <w:pPr>
+      <w:jc w:val="center"/>
+    </w:pPr>
+    <w:rPr>
+      <w:rFonts w:ascii="Bradley Hand ITC" w:hAnsi="Bradley Hand ITC"/>
+      <w:b/>
+      <w:sz w:val="28"/>
+    </w:rPr>
+  </w:style>
+  <w:style w:type="paragraph" w:customStyle="1" w:styleId="contentIC">
+    <w:name w:val="contentIC"/>
+    <w:basedOn w:val="titleIC"/>
+    <w:next w:val="Normal"/>
+    <w:link w:val="contentICCar"/>
+    <w:qFormat/>
+    <w:rsid w:val="008532D4"/>
+    <w:rPr>
+      <w:b w:val="0"/>
+      <w:i/>
+      <w:sz w:val="22"/>
+    </w:rPr>
+  </w:style>
+  <w:style w:type="character" w:customStyle="1" w:styleId="titleICCar">
+    <w:name w:val="titleIC Car"/>
+    <w:basedOn w:val="Policepardfaut"/>
+    <w:link w:val="titleIC"/>
+    <w:rsid w:val="00AC3FAF"/>
+    <w:rPr>
+      <w:rFonts w:ascii="Bradley Hand ITC" w:hAnsi="Bradley Hand ITC"/>
+      <w:b/>
+      <w:sz w:val="28"/>
+    </w:rPr>
+  </w:style>
+  <w:style w:type="character" w:customStyle="1" w:styleId="contentICCar">
+    <w:name w:val="contentIC Car"/>
+    <w:basedOn w:val="titleICCar"/>
+    <w:link w:val="contentIC"/>
+    <w:rsid w:val="008532D4"/>
+    <w:rPr>
+      <w:rFonts w:ascii="Bradley Hand ITC" w:hAnsi="Bradley Hand ITC"/>
+      <w:b w:val="0"/>
+      <w:i/>
+      <w:sz w:val="28"/>
+    </w:rPr>
+  </w:style>
 </w:styles>
 </file>
 

</xml_diff>

<commit_message>
Mise en place d'une Table des matières vide dans les templates word contenant un texte Faites clique droit ici puis Mettre à jour la table pour faire apparaître la table des matières
</commit_message>
<xml_diff>
--- a/web-app/publication/DEFAULT.docx
+++ b/web-app/publication/DEFAULT.docx
@@ -2,9 +2,96 @@
 <file path=word/document.xml><?xml version="1.0" encoding="utf-8"?>
 <w:document xmlns:wpc="http://schemas.microsoft.com/office/word/2010/wordprocessingCanvas" xmlns:mc="http://schemas.openxmlformats.org/markup-compatibility/2006" xmlns:o="urn:schemas-microsoft-com:office:office" xmlns:r="http://schemas.openxmlformats.org/officeDocument/2006/relationships" xmlns:m="http://schemas.openxmlformats.org/officeDocument/2006/math" xmlns:v="urn:schemas-microsoft-com:vml" xmlns:wp14="http://schemas.microsoft.com/office/word/2010/wordprocessingDrawing" xmlns:wp="http://schemas.openxmlformats.org/drawingml/2006/wordprocessingDrawing" xmlns:w10="urn:schemas-microsoft-com:office:word" xmlns:w="http://schemas.openxmlformats.org/wordprocessingml/2006/main" xmlns:w14="http://schemas.microsoft.com/office/word/2010/wordml" xmlns:w15="http://schemas.microsoft.com/office/word/2012/wordml" xmlns:wpg="http://schemas.microsoft.com/office/word/2010/wordprocessingGroup" xmlns:wpi="http://schemas.microsoft.com/office/word/2010/wordprocessingInk" xmlns:wne="http://schemas.microsoft.com/office/word/2006/wordml" xmlns:wps="http://schemas.microsoft.com/office/word/2010/wordprocessingShape" mc:Ignorable="w14 w15 wp14">
   <w:body>
+    <w:sdt>
+      <w:sdtPr>
+        <w:rPr>
+          <w:rFonts w:ascii="Amienne" w:eastAsiaTheme="minorHAnsi" w:hAnsi="Amienne" w:cstheme="minorBidi"/>
+          <w:color w:val="auto"/>
+          <w:sz w:val="22"/>
+          <w:szCs w:val="22"/>
+          <w:lang w:val="en-US" w:eastAsia="en-US"/>
+        </w:rPr>
+        <w:id w:val="1196199462"/>
+        <w:docPartObj>
+          <w:docPartGallery w:val="Table of Contents"/>
+          <w:docPartUnique/>
+        </w:docPartObj>
+      </w:sdtPr>
+      <w:sdtEndPr>
+        <w:rPr>
+          <w:rFonts w:asciiTheme="minorHAnsi" w:hAnsiTheme="minorHAnsi"/>
+        </w:rPr>
+      </w:sdtEndPr>
+      <w:sdtContent>
+        <w:p>
+          <w:pPr>
+            <w:pStyle w:val="En-ttedetabledesmatires"/>
+            <w:rPr>
+              <w:rStyle w:val="TCar"/>
+            </w:rPr>
+          </w:pPr>
+          <w:r>
+            <w:rPr>
+              <w:rStyle w:val="TCar"/>
+            </w:rPr>
+            <w:t>Table des matières</w:t>
+          </w:r>
+        </w:p>
+        <w:p>
+          <w:pPr>
+            <w:rPr>
+              <w:lang w:val="fr-FR"/>
+            </w:rPr>
+          </w:pPr>
+          <w:r>
+            <w:fldChar w:fldCharType="begin"/>
+          </w:r>
+          <w:r>
+            <w:rPr>
+              <w:lang w:val="fr-FR"/>
+            </w:rPr>
+            <w:instrText xml:space="preserve"> TOC \o "1-3" \h \z \u </w:instrText>
+          </w:r>
+          <w:r>
+            <w:fldChar w:fldCharType="separate"/>
+          </w:r>
+          <w:r>
+            <w:rPr>
+              <w:b/>
+              <w:bCs/>
+              <w:noProof/>
+              <w:lang w:val="fr-FR"/>
+            </w:rPr>
+            <w:t>Faites "Clic droit" puis "Mettre à jour les champs" pour générer la table des matières.</w:t>
+          </w:r>
+          <w:r>
+            <w:rPr>
+              <w:b/>
+              <w:bCs/>
+            </w:rPr>
+            <w:fldChar w:fldCharType="end"/>
+          </w:r>
+        </w:p>
+      </w:sdtContent>
+    </w:sdt>
     <w:p>
       <w:pPr>
-        <w:pStyle w:val="contentIC"/>
+        <w:rPr>
+          <w:lang w:val="fr-FR"/>
+        </w:rPr>
+      </w:pPr>
+      <w:r>
+        <w:rPr>
+          <w:lang w:val="fr-FR"/>
+        </w:rPr>
+        <w:br w:type="page"/>
+      </w:r>
+    </w:p>
+    <w:p>
+      <w:pPr>
+        <w:rPr>
+          <w:lang w:val="fr-FR"/>
+        </w:rPr>
       </w:pPr>
       <w:bookmarkStart w:id="0" w:name="_GoBack"/>
       <w:bookmarkEnd w:id="0"/>
@@ -293,7 +380,7 @@
     <w:lsdException w:name="Colorful List Accent 6"/>
     <w:lsdException w:name="Colorful Grid Accent 6"/>
     <w:lsdException w:name="Bibliography" w:semiHidden="1" w:unhideWhenUsed="1"/>
-    <w:lsdException w:name="TOC Heading" w:semiHidden="1" w:unhideWhenUsed="1"/>
+    <w:lsdException w:name="TOC Heading" w:semiHidden="1" w:uiPriority="39" w:unhideWhenUsed="1" w:qFormat="1"/>
     <w:lsdException w:name="Plain Table 1" w:uiPriority="41"/>
     <w:lsdException w:name="Plain Table 2" w:uiPriority="42"/>
     <w:lsdException w:name="Plain Table 3" w:uiPriority="43"/>
@@ -716,7 +803,6 @@
       <w:spacing w:after="0" w:line="240" w:lineRule="auto"/>
     </w:pPr>
     <w:tblPr>
-      <w:tblInd w:w="0" w:type="dxa"/>
       <w:tblBorders>
         <w:top w:val="single" w:sz="4" w:space="0" w:color="000000" w:themeColor="text1"/>
         <w:left w:val="single" w:sz="4" w:space="0" w:color="000000" w:themeColor="text1"/>
@@ -725,12 +811,6 @@
         <w:insideH w:val="single" w:sz="4" w:space="0" w:color="000000" w:themeColor="text1"/>
         <w:insideV w:val="single" w:sz="4" w:space="0" w:color="000000" w:themeColor="text1"/>
       </w:tblBorders>
-      <w:tblCellMar>
-        <w:top w:w="0" w:type="dxa"/>
-        <w:left w:w="108" w:type="dxa"/>
-        <w:bottom w:w="0" w:type="dxa"/>
-        <w:right w:w="108" w:type="dxa"/>
-      </w:tblCellMar>
     </w:tblPr>
   </w:style>
   <w:style w:type="paragraph" w:customStyle="1" w:styleId="T1">
@@ -1003,6 +1083,28 @@
       <w:b w:val="0"/>
       <w:i/>
       <w:sz w:val="28"/>
+    </w:rPr>
+  </w:style>
+  <w:style w:type="paragraph" w:styleId="En-ttedetabledesmatires">
+    <w:name w:val="TOC Heading"/>
+    <w:basedOn w:val="Titre1"/>
+    <w:next w:val="Normal"/>
+    <w:uiPriority w:val="39"/>
+    <w:semiHidden/>
+    <w:unhideWhenUsed/>
+    <w:qFormat/>
+    <w:rsid w:val="00330945"/>
+    <w:pPr>
+      <w:spacing w:before="240" w:after="0" w:line="256" w:lineRule="auto"/>
+      <w:outlineLvl w:val="9"/>
+    </w:pPr>
+    <w:rPr>
+      <w:b w:val="0"/>
+      <w:bCs w:val="0"/>
+      <w:sz w:val="32"/>
+      <w:szCs w:val="32"/>
+      <w:u w:val="none"/>
+      <w:lang w:val="fr-FR" w:eastAsia="fr-FR"/>
     </w:rPr>
   </w:style>
 </w:styles>

</xml_diff>

<commit_message>
Templates MAJ avec les styles Table1C Table1L et small qui sont specifiques au tableau de synthèse des personnages
</commit_message>
<xml_diff>
--- a/web-app/publication/DEFAULT.docx
+++ b/web-app/publication/DEFAULT.docx
@@ -86,6 +86,8 @@
         </w:rPr>
         <w:br w:type="page"/>
       </w:r>
+      <w:bookmarkStart w:id="0" w:name="_GoBack"/>
+      <w:bookmarkEnd w:id="0"/>
     </w:p>
     <w:p>
       <w:pPr>
@@ -93,8 +95,6 @@
           <w:lang w:val="fr-FR"/>
         </w:rPr>
       </w:pPr>
-      <w:bookmarkStart w:id="0" w:name="_GoBack"/>
-      <w:bookmarkEnd w:id="0"/>
     </w:p>
     <w:sectPr>
       <w:pgSz w:w="11907" w:h="16839" w:code="9"/>
@@ -1036,18 +1036,10 @@
   <w:style w:type="paragraph" w:customStyle="1" w:styleId="titleIC">
     <w:name w:val="titleIC"/>
     <w:basedOn w:val="Normal"/>
-    <w:next w:val="contentIC"/>
+    <w:next w:val="Normal"/>
     <w:link w:val="titleICCar"/>
     <w:qFormat/>
-    <w:rsid w:val="00AC3FAF"/>
-    <w:pPr>
-      <w:jc w:val="center"/>
-    </w:pPr>
-    <w:rPr>
-      <w:rFonts w:ascii="Bradley Hand ITC" w:hAnsi="Bradley Hand ITC"/>
-      <w:b/>
-      <w:sz w:val="28"/>
-    </w:rPr>
+    <w:rsid w:val="001E76CA"/>
   </w:style>
   <w:style w:type="paragraph" w:customStyle="1" w:styleId="contentIC">
     <w:name w:val="contentIC"/>
@@ -1057,21 +1049,15 @@
     <w:qFormat/>
     <w:rsid w:val="008532D4"/>
     <w:rPr>
-      <w:b w:val="0"/>
+      <w:b/>
       <w:i/>
-      <w:sz w:val="22"/>
     </w:rPr>
   </w:style>
   <w:style w:type="character" w:customStyle="1" w:styleId="titleICCar">
     <w:name w:val="titleIC Car"/>
     <w:basedOn w:val="Policepardfaut"/>
     <w:link w:val="titleIC"/>
-    <w:rsid w:val="00AC3FAF"/>
-    <w:rPr>
-      <w:rFonts w:ascii="Bradley Hand ITC" w:hAnsi="Bradley Hand ITC"/>
-      <w:b/>
-      <w:sz w:val="28"/>
-    </w:rPr>
+    <w:rsid w:val="001E76CA"/>
   </w:style>
   <w:style w:type="character" w:customStyle="1" w:styleId="contentICCar">
     <w:name w:val="contentIC Car"/>
@@ -1080,7 +1066,7 @@
     <w:rsid w:val="008532D4"/>
     <w:rPr>
       <w:rFonts w:ascii="Bradley Hand ITC" w:hAnsi="Bradley Hand ITC"/>
-      <w:b w:val="0"/>
+      <w:b/>
       <w:i/>
       <w:sz w:val="28"/>
     </w:rPr>
@@ -1105,6 +1091,69 @@
       <w:szCs w:val="32"/>
       <w:u w:val="none"/>
       <w:lang w:val="fr-FR" w:eastAsia="fr-FR"/>
+    </w:rPr>
+  </w:style>
+  <w:style w:type="paragraph" w:customStyle="1" w:styleId="small">
+    <w:name w:val="small"/>
+    <w:basedOn w:val="Normal"/>
+    <w:link w:val="smallCar"/>
+    <w:qFormat/>
+    <w:rsid w:val="001E76CA"/>
+    <w:rPr>
+      <w:sz w:val="16"/>
+      <w:lang w:val="fr-FR"/>
+    </w:rPr>
+  </w:style>
+  <w:style w:type="paragraph" w:customStyle="1" w:styleId="Table1C">
+    <w:name w:val="Table1C"/>
+    <w:basedOn w:val="small"/>
+    <w:link w:val="Table1CCar"/>
+    <w:qFormat/>
+    <w:rsid w:val="00850E12"/>
+    <w:rPr>
+      <w:sz w:val="22"/>
+    </w:rPr>
+  </w:style>
+  <w:style w:type="character" w:customStyle="1" w:styleId="smallCar">
+    <w:name w:val="small Car"/>
+    <w:basedOn w:val="Policepardfaut"/>
+    <w:link w:val="small"/>
+    <w:rsid w:val="001E76CA"/>
+    <w:rPr>
+      <w:sz w:val="16"/>
+      <w:lang w:val="fr-FR"/>
+    </w:rPr>
+  </w:style>
+  <w:style w:type="paragraph" w:customStyle="1" w:styleId="Table1L">
+    <w:name w:val="Table1L"/>
+    <w:basedOn w:val="Normal"/>
+    <w:next w:val="Normal"/>
+    <w:link w:val="Table1LCar"/>
+    <w:qFormat/>
+    <w:rsid w:val="001E76CA"/>
+    <w:rPr>
+      <w:b/>
+    </w:rPr>
+  </w:style>
+  <w:style w:type="character" w:customStyle="1" w:styleId="Table1CCar">
+    <w:name w:val="Table1C Car"/>
+    <w:basedOn w:val="smallCar"/>
+    <w:link w:val="Table1C"/>
+    <w:rsid w:val="00850E12"/>
+    <w:rPr>
+      <w:sz w:val="16"/>
+      <w:lang w:val="fr-FR"/>
+    </w:rPr>
+  </w:style>
+  <w:style w:type="character" w:customStyle="1" w:styleId="Table1LCar">
+    <w:name w:val="Table1L Car"/>
+    <w:basedOn w:val="Table1CCar"/>
+    <w:link w:val="Table1L"/>
+    <w:rsid w:val="001E76CA"/>
+    <w:rPr>
+      <w:b/>
+      <w:sz w:val="16"/>
+      <w:lang w:val="fr-FR"/>
     </w:rPr>
   </w:style>
 </w:styles>

</xml_diff>

<commit_message>
Ligne 76 (ID97) 	- Pour chaque textual clue, créer un titre de niveau 5 avec le nom du textual clue (resource) adossé à son titre (generic_resource) : exemple : Parchemin Message - Testament) 	- Puis mettre en place un style pour clue_from, clue_to, clue_title, clue description, qui reprenne les champs from, to, titre, description de chaque ingame clue --> Je ne sais pas pourquoi mais dox4j ne peut pas accéder aux style avec des underscore, j'ai donc fait les style avec ces noms : 		○ clueFrom 		○ clueTo 		○ clueTitle 		○ clue Description
</commit_message>
<xml_diff>
--- a/web-app/publication/DEFAULT.docx
+++ b/web-app/publication/DEFAULT.docx
@@ -86,8 +86,6 @@
         </w:rPr>
         <w:br w:type="page"/>
       </w:r>
-      <w:bookmarkStart w:id="0" w:name="_GoBack"/>
-      <w:bookmarkEnd w:id="0"/>
     </w:p>
     <w:p>
       <w:pPr>
@@ -95,6 +93,8 @@
           <w:lang w:val="fr-FR"/>
         </w:rPr>
       </w:pPr>
+      <w:bookmarkStart w:id="0" w:name="_GoBack"/>
+      <w:bookmarkEnd w:id="0"/>
     </w:p>
     <w:sectPr>
       <w:pgSz w:w="11907" w:h="16839" w:code="9"/>
@@ -1033,41 +1033,54 @@
       <w:lang w:val="fr-FR"/>
     </w:rPr>
   </w:style>
-  <w:style w:type="paragraph" w:customStyle="1" w:styleId="titleIC">
-    <w:name w:val="titleIC"/>
+  <w:style w:type="paragraph" w:customStyle="1" w:styleId="clueTitle">
+    <w:name w:val="clueTitle"/>
     <w:basedOn w:val="Normal"/>
     <w:next w:val="Normal"/>
-    <w:link w:val="titleICCar"/>
-    <w:qFormat/>
-    <w:rsid w:val="001E76CA"/>
-  </w:style>
-  <w:style w:type="paragraph" w:customStyle="1" w:styleId="contentIC">
-    <w:name w:val="contentIC"/>
-    <w:basedOn w:val="titleIC"/>
+    <w:link w:val="clueTitleCar"/>
+    <w:qFormat/>
+    <w:rsid w:val="00C4205A"/>
+    <w:pPr>
+      <w:jc w:val="center"/>
+    </w:pPr>
+    <w:rPr>
+      <w:b/>
+      <w:i/>
+      <w:sz w:val="32"/>
+    </w:rPr>
+  </w:style>
+  <w:style w:type="paragraph" w:customStyle="1" w:styleId="clueDescription">
+    <w:name w:val="clueDescription"/>
+    <w:basedOn w:val="clueTitle"/>
     <w:next w:val="Normal"/>
-    <w:link w:val="contentICCar"/>
+    <w:link w:val="clueDescriptionCar"/>
     <w:qFormat/>
     <w:rsid w:val="008532D4"/>
     <w:rPr>
+      <w:b w:val="0"/>
+      <w:i w:val="0"/>
+    </w:rPr>
+  </w:style>
+  <w:style w:type="character" w:customStyle="1" w:styleId="clueTitleCar">
+    <w:name w:val="clueTitle Car"/>
+    <w:basedOn w:val="Policepardfaut"/>
+    <w:link w:val="clueTitle"/>
+    <w:rsid w:val="00C4205A"/>
+    <w:rPr>
       <w:b/>
       <w:i/>
-    </w:rPr>
-  </w:style>
-  <w:style w:type="character" w:customStyle="1" w:styleId="titleICCar">
-    <w:name w:val="titleIC Car"/>
-    <w:basedOn w:val="Policepardfaut"/>
-    <w:link w:val="titleIC"/>
-    <w:rsid w:val="001E76CA"/>
-  </w:style>
-  <w:style w:type="character" w:customStyle="1" w:styleId="contentICCar">
-    <w:name w:val="contentIC Car"/>
-    <w:basedOn w:val="titleICCar"/>
-    <w:link w:val="contentIC"/>
+      <w:sz w:val="32"/>
+    </w:rPr>
+  </w:style>
+  <w:style w:type="character" w:customStyle="1" w:styleId="clueDescriptionCar">
+    <w:name w:val="clueDescription Car"/>
+    <w:basedOn w:val="clueTitleCar"/>
+    <w:link w:val="clueDescription"/>
     <w:rsid w:val="008532D4"/>
     <w:rPr>
       <w:rFonts w:ascii="Bradley Hand ITC" w:hAnsi="Bradley Hand ITC"/>
-      <w:b/>
-      <w:i/>
+      <w:b w:val="0"/>
+      <w:i w:val="0"/>
       <w:sz w:val="28"/>
     </w:rPr>
   </w:style>
@@ -1152,6 +1165,43 @@
     <w:rsid w:val="001E76CA"/>
     <w:rPr>
       <w:b/>
+      <w:sz w:val="16"/>
+      <w:lang w:val="fr-FR"/>
+    </w:rPr>
+  </w:style>
+  <w:style w:type="paragraph" w:customStyle="1" w:styleId="clueFrom">
+    <w:name w:val="clueFrom"/>
+    <w:basedOn w:val="small"/>
+    <w:link w:val="clueFromCar"/>
+    <w:qFormat/>
+    <w:rsid w:val="00A125FE"/>
+  </w:style>
+  <w:style w:type="paragraph" w:customStyle="1" w:styleId="clueTo">
+    <w:name w:val="clueTo"/>
+    <w:basedOn w:val="clueFrom"/>
+    <w:link w:val="clueToCar"/>
+    <w:qFormat/>
+    <w:rsid w:val="00A125FE"/>
+    <w:pPr>
+      <w:jc w:val="right"/>
+    </w:pPr>
+  </w:style>
+  <w:style w:type="character" w:customStyle="1" w:styleId="clueFromCar">
+    <w:name w:val="clueFrom Car"/>
+    <w:basedOn w:val="smallCar"/>
+    <w:link w:val="clueFrom"/>
+    <w:rsid w:val="00A125FE"/>
+    <w:rPr>
+      <w:sz w:val="16"/>
+      <w:lang w:val="fr-FR"/>
+    </w:rPr>
+  </w:style>
+  <w:style w:type="character" w:customStyle="1" w:styleId="clueToCar">
+    <w:name w:val="clueTo Car"/>
+    <w:basedOn w:val="clueFromCar"/>
+    <w:link w:val="clueTo"/>
+    <w:rsid w:val="00A125FE"/>
+    <w:rPr>
       <w:sz w:val="16"/>
       <w:lang w:val="fr-FR"/>
     </w:rPr>

</xml_diff>

<commit_message>
[BONUS] - Publication via template DEFAULT.docx fixée
</commit_message>
<xml_diff>
--- a/web-app/publication/DEFAULT.docx
+++ b/web-app/publication/DEFAULT.docx
@@ -2,6 +2,266 @@
 <file path=word/document.xml><?xml version="1.0" encoding="utf-8"?>
 <w:document xmlns:wpc="http://schemas.microsoft.com/office/word/2010/wordprocessingCanvas" xmlns:mc="http://schemas.openxmlformats.org/markup-compatibility/2006" xmlns:o="urn:schemas-microsoft-com:office:office" xmlns:r="http://schemas.openxmlformats.org/officeDocument/2006/relationships" xmlns:m="http://schemas.openxmlformats.org/officeDocument/2006/math" xmlns:v="urn:schemas-microsoft-com:vml" xmlns:wp14="http://schemas.microsoft.com/office/word/2010/wordprocessingDrawing" xmlns:wp="http://schemas.openxmlformats.org/drawingml/2006/wordprocessingDrawing" xmlns:w10="urn:schemas-microsoft-com:office:word" xmlns:w="http://schemas.openxmlformats.org/wordprocessingml/2006/main" xmlns:w14="http://schemas.microsoft.com/office/word/2010/wordml" xmlns:w15="http://schemas.microsoft.com/office/word/2012/wordml" xmlns:wpg="http://schemas.microsoft.com/office/word/2010/wordprocessingGroup" xmlns:wpi="http://schemas.microsoft.com/office/word/2010/wordprocessingInk" xmlns:wne="http://schemas.microsoft.com/office/word/2006/wordml" xmlns:wps="http://schemas.microsoft.com/office/word/2010/wordprocessingShape" mc:Ignorable="w14 w15 wp14">
   <w:body>
+    <w:p>
+      <w:pPr>
+        <w:rPr>
+          <w:rFonts w:ascii="Amienne" w:hAnsi="Amienne"/>
+        </w:rPr>
+      </w:pPr>
+      <w:r>
+        <w:rPr>
+          <w:rFonts w:ascii="Amienne" w:hAnsi="Amienne"/>
+        </w:rPr>
+        <w:drawing>
+          <wp:anchor distT="0" distB="0" distL="114300" distR="114300" simplePos="0" relativeHeight="251660288" behindDoc="1" locked="0" layoutInCell="1" allowOverlap="1" wp14:anchorId="1C61A83F" wp14:editId="69802C23">
+            <wp:simplePos x="0" y="0"/>
+            <wp:positionH relativeFrom="column">
+              <wp:posOffset>153670</wp:posOffset>
+            </wp:positionH>
+            <wp:positionV relativeFrom="paragraph">
+              <wp:posOffset>2844800</wp:posOffset>
+            </wp:positionV>
+            <wp:extent cx="5638800" cy="1962150"/>
+            <wp:effectExtent l="0" t="0" r="0" b="0"/>
+            <wp:wrapNone/>
+            <wp:docPr id="38" name="Image 38" descr="Larp'O'Matic"/>
+            <wp:cNvGraphicFramePr>
+              <a:graphicFrameLocks xmlns:a="http://schemas.openxmlformats.org/drawingml/2006/main" noChangeAspect="1"/>
+            </wp:cNvGraphicFramePr>
+            <a:graphic xmlns:a="http://schemas.openxmlformats.org/drawingml/2006/main">
+              <a:graphicData uri="http://schemas.openxmlformats.org/drawingml/2006/picture">
+                <pic:pic xmlns:pic="http://schemas.openxmlformats.org/drawingml/2006/picture">
+                  <pic:nvPicPr>
+                    <pic:cNvPr id="0" name="Picture 7" descr="Larp'O'Matic"/>
+                    <pic:cNvPicPr>
+                      <a:picLocks noChangeAspect="1" noChangeArrowheads="1"/>
+                    </pic:cNvPicPr>
+                  </pic:nvPicPr>
+                  <pic:blipFill>
+                    <a:blip r:embed="rId4">
+                      <a:extLst>
+                        <a:ext uri="{28A0092B-C50C-407E-A947-70E740481C1C}">
+                          <a14:useLocalDpi xmlns:a14="http://schemas.microsoft.com/office/drawing/2010/main" val="0"/>
+                        </a:ext>
+                      </a:extLst>
+                    </a:blip>
+                    <a:srcRect/>
+                    <a:stretch>
+                      <a:fillRect/>
+                    </a:stretch>
+                  </pic:blipFill>
+                  <pic:spPr bwMode="auto">
+                    <a:xfrm>
+                      <a:off x="0" y="0"/>
+                      <a:ext cx="5638800" cy="1962150"/>
+                    </a:xfrm>
+                    <a:prstGeom prst="rect">
+                      <a:avLst/>
+                    </a:prstGeom>
+                    <a:noFill/>
+                    <a:ln>
+                      <a:noFill/>
+                    </a:ln>
+                  </pic:spPr>
+                </pic:pic>
+              </a:graphicData>
+            </a:graphic>
+          </wp:anchor>
+        </w:drawing>
+      </w:r>
+      <w:r>
+        <w:rPr>
+          <w:noProof/>
+          <w:lang w:val="fr-FR" w:eastAsia="fr-FR"/>
+        </w:rPr>
+        <mc:AlternateContent>
+          <mc:Choice Requires="wps">
+            <w:drawing>
+              <wp:anchor distT="0" distB="0" distL="114300" distR="114300" simplePos="0" relativeHeight="251662336" behindDoc="0" locked="0" layoutInCell="1" allowOverlap="1" wp14:anchorId="06F8DAEA" wp14:editId="13F2FF2E">
+                <wp:simplePos x="0" y="0"/>
+                <wp:positionH relativeFrom="column">
+                  <wp:posOffset>-411480</wp:posOffset>
+                </wp:positionH>
+                <wp:positionV relativeFrom="paragraph">
+                  <wp:posOffset>876300</wp:posOffset>
+                </wp:positionV>
+                <wp:extent cx="1371600" cy="536027"/>
+                <wp:effectExtent l="0" t="0" r="0" b="0"/>
+                <wp:wrapNone/>
+                <wp:docPr id="2" name="Zone de texte 2"/>
+                <wp:cNvGraphicFramePr/>
+                <a:graphic xmlns:a="http://schemas.openxmlformats.org/drawingml/2006/main">
+                  <a:graphicData uri="http://schemas.microsoft.com/office/word/2010/wordprocessingShape">
+                    <wps:wsp>
+                      <wps:cNvSpPr txBox="1"/>
+                      <wps:spPr>
+                        <a:xfrm>
+                          <a:off x="0" y="0"/>
+                          <a:ext cx="1371600" cy="536027"/>
+                        </a:xfrm>
+                        <a:prstGeom prst="rect">
+                          <a:avLst/>
+                        </a:prstGeom>
+                        <a:noFill/>
+                        <a:ln w="6350">
+                          <a:noFill/>
+                        </a:ln>
+                        <a:effectLst/>
+                      </wps:spPr>
+                      <wps:style>
+                        <a:lnRef idx="0">
+                          <a:schemeClr val="accent1"/>
+                        </a:lnRef>
+                        <a:fillRef idx="0">
+                          <a:schemeClr val="accent1"/>
+                        </a:fillRef>
+                        <a:effectRef idx="0">
+                          <a:schemeClr val="accent1"/>
+                        </a:effectRef>
+                        <a:fontRef idx="minor">
+                          <a:schemeClr val="dk1"/>
+                        </a:fontRef>
+                      </wps:style>
+                      <wps:txbx>
+                        <w:txbxContent>
+                          <w:p>
+                            <w:pPr>
+                              <w:pStyle w:val="T"/>
+                              <w:rPr>
+                                <w:color w:val="FFFFFF" w:themeColor="background1"/>
+                                <w:lang w:val="fr-FR"/>
+                              </w:rPr>
+                            </w:pPr>
+                            <w:r>
+                              <w:rPr>
+                                <w:color w:val="FFFFFF" w:themeColor="background1"/>
+                                <w:lang w:val="fr-FR"/>
+                              </w:rPr>
+                              <w:t>GNK</w:t>
+                            </w:r>
+                          </w:p>
+                        </w:txbxContent>
+                      </wps:txbx>
+                      <wps:bodyPr rot="0" spcFirstLastPara="0" vertOverflow="overflow" horzOverflow="overflow" vert="horz" wrap="square" lIns="91440" tIns="45720" rIns="91440" bIns="45720" numCol="1" spcCol="0" rtlCol="0" fromWordArt="0" anchor="t" anchorCtr="0" forceAA="0" compatLnSpc="1">
+                        <a:prstTxWarp prst="textNoShape">
+                          <a:avLst/>
+                        </a:prstTxWarp>
+                        <a:noAutofit/>
+                      </wps:bodyPr>
+                    </wps:wsp>
+                  </a:graphicData>
+                </a:graphic>
+                <wp14:sizeRelV relativeFrom="margin">
+                  <wp14:pctHeight>0</wp14:pctHeight>
+                </wp14:sizeRelV>
+              </wp:anchor>
+            </w:drawing>
+          </mc:Choice>
+          <mc:Fallback>
+            <w:pict>
+              <v:shapetype w14:anchorId="06F8DAEA" id="_x0000_t202" coordsize="21600,21600" o:spt="202" path="m,l,21600r21600,l21600,xe">
+                <v:stroke joinstyle="miter"/>
+                <v:path gradientshapeok="t" o:connecttype="rect"/>
+              </v:shapetype>
+              <v:shape id="Zone de texte 2" o:spid="_x0000_s1026" type="#_x0000_t202" style="position:absolute;margin-left:-32.4pt;margin-top:69pt;width:108pt;height:42.2pt;z-index:251662336;visibility:visible;mso-wrap-style:square;mso-height-percent:0;mso-wrap-distance-left:9pt;mso-wrap-distance-top:0;mso-wrap-distance-right:9pt;mso-wrap-distance-bottom:0;mso-position-horizontal:absolute;mso-position-horizontal-relative:text;mso-position-vertical:absolute;mso-position-vertical-relative:text;mso-height-percent:0;mso-height-relative:margin;v-text-anchor:top" o:gfxdata="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" filled="f" stroked="f" strokeweight=".5pt">
+                <v:textbox>
+                  <w:txbxContent>
+                    <w:p>
+                      <w:pPr>
+                        <w:pStyle w:val="T"/>
+                        <w:rPr>
+                          <w:color w:val="FFFFFF" w:themeColor="background1"/>
+                          <w:lang w:val="fr-FR"/>
+                        </w:rPr>
+                      </w:pPr>
+                      <w:r>
+                        <w:rPr>
+                          <w:color w:val="FFFFFF" w:themeColor="background1"/>
+                          <w:lang w:val="fr-FR"/>
+                        </w:rPr>
+                        <w:t>GNK</w:t>
+                      </w:r>
+                    </w:p>
+                  </w:txbxContent>
+                </v:textbox>
+              </v:shape>
+            </w:pict>
+          </mc:Fallback>
+        </mc:AlternateContent>
+      </w:r>
+      <w:r>
+        <w:rPr>
+          <w:rFonts w:ascii="Amienne" w:hAnsi="Amienne"/>
+        </w:rPr>
+        <w:drawing>
+          <wp:anchor distT="0" distB="0" distL="114300" distR="114300" simplePos="0" relativeHeight="251659264" behindDoc="1" locked="0" layoutInCell="1" allowOverlap="1" wp14:anchorId="6C3435B7" wp14:editId="29FD9B8D">
+            <wp:simplePos x="0" y="0"/>
+            <wp:positionH relativeFrom="column">
+              <wp:posOffset>-609600</wp:posOffset>
+            </wp:positionH>
+            <wp:positionV relativeFrom="paragraph">
+              <wp:posOffset>-914400</wp:posOffset>
+            </wp:positionV>
+            <wp:extent cx="2497455" cy="10706100"/>
+            <wp:effectExtent l="0" t="0" r="0" b="0"/>
+            <wp:wrapNone/>
+            <wp:docPr id="1" name="Image 1"/>
+            <wp:cNvGraphicFramePr>
+              <a:graphicFrameLocks xmlns:a="http://schemas.openxmlformats.org/drawingml/2006/main" noChangeAspect="1"/>
+            </wp:cNvGraphicFramePr>
+            <a:graphic xmlns:a="http://schemas.openxmlformats.org/drawingml/2006/main">
+              <a:graphicData uri="http://schemas.openxmlformats.org/drawingml/2006/picture">
+                <pic:pic xmlns:pic="http://schemas.openxmlformats.org/drawingml/2006/picture">
+                  <pic:nvPicPr>
+                    <pic:cNvPr id="0" name="Picture 1"/>
+                    <pic:cNvPicPr>
+                      <a:picLocks noChangeAspect="1" noChangeArrowheads="1"/>
+                    </pic:cNvPicPr>
+                  </pic:nvPicPr>
+                  <pic:blipFill>
+                    <a:blip r:embed="rId5">
+                      <a:extLst>
+                        <a:ext uri="{28A0092B-C50C-407E-A947-70E740481C1C}">
+                          <a14:useLocalDpi xmlns:a14="http://schemas.microsoft.com/office/drawing/2010/main" val="0"/>
+                        </a:ext>
+                      </a:extLst>
+                    </a:blip>
+                    <a:srcRect/>
+                    <a:stretch>
+                      <a:fillRect/>
+                    </a:stretch>
+                  </pic:blipFill>
+                  <pic:spPr bwMode="auto">
+                    <a:xfrm>
+                      <a:off x="0" y="0"/>
+                      <a:ext cx="2497455" cy="10706100"/>
+                    </a:xfrm>
+                    <a:prstGeom prst="rect">
+                      <a:avLst/>
+                    </a:prstGeom>
+                    <a:noFill/>
+                    <a:ln>
+                      <a:noFill/>
+                    </a:ln>
+                  </pic:spPr>
+                </pic:pic>
+              </a:graphicData>
+            </a:graphic>
+            <wp14:sizeRelV relativeFrom="margin">
+              <wp14:pctHeight>0</wp14:pctHeight>
+            </wp14:sizeRelV>
+          </wp:anchor>
+        </w:drawing>
+      </w:r>
+      <w:r>
+        <w:rPr>
+          <w:rFonts w:ascii="Amienne" w:hAnsi="Amienne"/>
+        </w:rPr>
+        <w:br w:type="page"/>
+      </w:r>
+      <w:bookmarkStart w:id="0" w:name="_GoBack"/>
+      <w:bookmarkEnd w:id="0"/>
+    </w:p>
     <w:sdt>
       <w:sdtPr>
         <w:rPr>
@@ -93,8 +353,6 @@
           <w:lang w:val="fr-FR"/>
         </w:rPr>
       </w:pPr>
-      <w:bookmarkStart w:id="0" w:name="_GoBack"/>
-      <w:bookmarkEnd w:id="0"/>
     </w:p>
     <w:sectPr>
       <w:pgSz w:w="11907" w:h="16839" w:code="9"/>

</xml_diff>